<commit_message>
Se actualiza documento con los cambos necesarios en el servlet-container para que reconozca caracteres UTF-8
</commit_message>
<xml_diff>
--- a/src/main/resources/Documentos/JBoss en red.docx
+++ b/src/main/resources/Documentos/JBoss en red.docx
@@ -116,6 +116,125 @@
         <w:t>standalone.sh -b &lt;IP de la máquina&gt;</w:t>
       </w:r>
     </w:p>
+    <w:p/>
+    <w:p>
+      <w:r>
+        <w:t>Contenedor</w:t>
+      </w:r>
+    </w:p>
+    <w:p>
+      <w:r>
+        <w:t xml:space="preserve">Para que </w:t>
+      </w:r>
+      <w:proofErr w:type="spellStart"/>
+      <w:r>
+        <w:t>JBoss</w:t>
+      </w:r>
+      <w:proofErr w:type="spellEnd"/>
+      <w:r>
+        <w:t xml:space="preserve"> reconozca los caracteres UTF para la subida de documentos (Quizá en más aspectos) es necesario cambiar una opción en el fichero standalone.xml</w:t>
+      </w:r>
+    </w:p>
+    <w:p>
+      <w:r>
+        <w:t xml:space="preserve">Para solucionarlo hay que editar el </w:t>
+      </w:r>
+      <w:r>
+        <w:rPr>
+          <w:i/>
+        </w:rPr>
+        <w:t>standalone.xml</w:t>
+      </w:r>
+      <w:r>
+        <w:t xml:space="preserve"> y sustituir la línea </w:t>
+      </w:r>
+      <w:r>
+        <w:rPr>
+          <w:b/>
+        </w:rPr>
+        <w:t>&lt;</w:t>
+      </w:r>
+      <w:proofErr w:type="spellStart"/>
+      <w:r>
+        <w:rPr>
+          <w:b/>
+        </w:rPr>
+        <w:t>servlet-container</w:t>
+      </w:r>
+      <w:proofErr w:type="spellEnd"/>
+      <w:r>
+        <w:rPr>
+          <w:b/>
+        </w:rPr>
+        <w:t xml:space="preserve"> </w:t>
+      </w:r>
+      <w:proofErr w:type="spellStart"/>
+      <w:r>
+        <w:rPr>
+          <w:b/>
+        </w:rPr>
+        <w:t>name</w:t>
+      </w:r>
+      <w:proofErr w:type="spellEnd"/>
+      <w:r>
+        <w:rPr>
+          <w:b/>
+        </w:rPr>
+        <w:t>="default”&gt;</w:t>
+      </w:r>
+      <w:r>
+        <w:t xml:space="preserve">  por </w:t>
+      </w:r>
+      <w:r>
+        <w:rPr>
+          <w:b/>
+        </w:rPr>
+        <w:t>&lt;</w:t>
+      </w:r>
+      <w:proofErr w:type="spellStart"/>
+      <w:r>
+        <w:rPr>
+          <w:b/>
+        </w:rPr>
+        <w:t>servlet-container</w:t>
+      </w:r>
+      <w:proofErr w:type="spellEnd"/>
+      <w:r>
+        <w:rPr>
+          <w:b/>
+        </w:rPr>
+        <w:t xml:space="preserve"> </w:t>
+      </w:r>
+      <w:proofErr w:type="spellStart"/>
+      <w:r>
+        <w:rPr>
+          <w:b/>
+        </w:rPr>
+        <w:t>name</w:t>
+      </w:r>
+      <w:proofErr w:type="spellEnd"/>
+      <w:r>
+        <w:rPr>
+          <w:b/>
+        </w:rPr>
+        <w:t>="default" default-</w:t>
+      </w:r>
+      <w:proofErr w:type="spellStart"/>
+      <w:r>
+        <w:rPr>
+          <w:b/>
+        </w:rPr>
+        <w:t>encoding</w:t>
+      </w:r>
+      <w:proofErr w:type="spellEnd"/>
+      <w:r>
+        <w:rPr>
+          <w:b/>
+        </w:rPr>
+        <w:t>="UTF-8"&gt;</w:t>
+      </w:r>
+    </w:p>
+    <w:p/>
     <w:p/>
     <w:p/>
     <w:sectPr>

</xml_diff>